<commit_message>
Added User Feedback file
Summarized the user testing feedback in a pdf file
Updated the SRS Document
</commit_message>
<xml_diff>
--- a/SRS DOCUMENT.docx
+++ b/SRS DOCUMENT.docx
@@ -1052,7 +1052,7 @@
       <w:pPr>
         <w:pStyle w:val="ListParagraph"/>
         <w:spacing w:beforeAutospacing="0" w:before="0" w:afterAutospacing="0" w:after="240"/>
-        <w:ind w:hanging="0"/>
+        <w:ind w:left="720" w:hanging="0"/>
         <w:contextualSpacing/>
         <w:rPr/>
       </w:pPr>
@@ -1087,33 +1087,57 @@
           <w:szCs w:val="24"/>
           <w:lang w:val="en-US"/>
         </w:rPr>
-        <w:t>Changelog #</w:t>
-      </w:r>
-      <w:r>
-        <w:rPr>
-          <w:rFonts w:eastAsia="Calibri" w:cs="Calibri" w:ascii="Calibri" w:hAnsi="Calibri"/>
+        <w:t>Changelog #4 :</w:t>
+      </w:r>
+    </w:p>
+    <w:p>
+      <w:pPr>
+        <w:pStyle w:val="Normal"/>
+        <w:spacing w:beforeAutospacing="0" w:before="240" w:afterAutospacing="0" w:after="240"/>
+        <w:rPr>
+          <w:rFonts w:ascii="Calibri" w:hAnsi="Calibri" w:eastAsia="Calibri" w:cs="Calibri"/>
           <w:b/>
           <w:bCs/>
           <w:i w:val="false"/>
-          <w:iCs w:val="false"/>
-          <w:sz w:val="24"/>
-          <w:szCs w:val="24"/>
-          <w:lang w:val="en-US"/>
-        </w:rPr>
-        <w:t xml:space="preserve">4 </w:t>
-      </w:r>
-      <w:r>
-        <w:rPr>
-          <w:rFonts w:eastAsia="Calibri" w:cs="Calibri" w:ascii="Calibri" w:hAnsi="Calibri"/>
+          <w:i w:val="false"/>
+          <w:iCs w:val="false"/>
+          <w:sz w:val="24"/>
+          <w:szCs w:val="24"/>
+          <w:lang w:val="en-US"/>
+        </w:rPr>
+      </w:pPr>
+      <w:r>
+        <w:rPr>
+          <w:rFonts w:eastAsia="Calibri" w:cs="Calibri" w:ascii="Calibri" w:hAnsi="Calibri"/>
+          <w:b w:val="false"/>
+          <w:bCs w:val="false"/>
+          <w:i w:val="false"/>
+          <w:iCs w:val="false"/>
+          <w:sz w:val="24"/>
+          <w:szCs w:val="24"/>
+          <w:lang w:val="en-US"/>
+        </w:rPr>
+        <w:t>- Implemented dynamic control creation for visualization in non constrained distribution ( drawer can now be empty )</w:t>
+      </w:r>
+    </w:p>
+    <w:p>
+      <w:pPr>
+        <w:pStyle w:val="Normal"/>
+        <w:spacing w:beforeAutospacing="0" w:before="240" w:afterAutospacing="0" w:after="240"/>
+        <w:rPr>
+          <w:rFonts w:ascii="Calibri" w:hAnsi="Calibri" w:eastAsia="Calibri" w:cs="Calibri"/>
           <w:b/>
           <w:bCs/>
           <w:i w:val="false"/>
-          <w:iCs w:val="false"/>
-          <w:sz w:val="24"/>
-          <w:szCs w:val="24"/>
-          <w:lang w:val="en-US"/>
-        </w:rPr>
-        <w:t>:</w:t>
+          <w:i w:val="false"/>
+          <w:iCs w:val="false"/>
+          <w:sz w:val="24"/>
+          <w:szCs w:val="24"/>
+          <w:lang w:val="en-US"/>
+        </w:rPr>
+      </w:pPr>
+      <w:r>
+        <w:rPr/>
       </w:r>
     </w:p>
     <w:p>
@@ -1122,28 +1146,72 @@
         <w:spacing w:beforeAutospacing="0" w:before="240" w:afterAutospacing="0" w:after="240"/>
         <w:rPr>
           <w:rFonts w:ascii="Calibri" w:hAnsi="Calibri" w:eastAsia="Calibri" w:cs="Calibri"/>
+          <w:i w:val="false"/>
+          <w:i w:val="false"/>
+          <w:iCs w:val="false"/>
+          <w:sz w:val="24"/>
+          <w:szCs w:val="24"/>
+          <w:lang w:val="en-US"/>
+        </w:rPr>
+      </w:pPr>
+      <w:r>
+        <w:rPr>
+          <w:rFonts w:eastAsia="Calibri" w:cs="Calibri" w:ascii="Calibri" w:hAnsi="Calibri"/>
           <w:b/>
           <w:bCs/>
           <w:i w:val="false"/>
-          <w:i w:val="false"/>
-          <w:iCs w:val="false"/>
-          <w:sz w:val="24"/>
-          <w:szCs w:val="24"/>
-          <w:lang w:val="en-US"/>
-        </w:rPr>
-      </w:pPr>
-      <w:r>
-        <w:rPr>
-          <w:rFonts w:eastAsia="Calibri" w:cs="Calibri" w:ascii="Calibri" w:hAnsi="Calibri"/>
+          <w:iCs w:val="false"/>
+          <w:sz w:val="24"/>
+          <w:szCs w:val="24"/>
+          <w:lang w:val="en-US"/>
+        </w:rPr>
+        <w:t>Changelog #5: User Feedback</w:t>
+      </w:r>
+    </w:p>
+    <w:p>
+      <w:pPr>
+        <w:pStyle w:val="Normal"/>
+        <w:spacing w:beforeAutospacing="0" w:before="240" w:afterAutospacing="0" w:after="240"/>
+        <w:rPr>
           <w:b w:val="false"/>
           <w:bCs w:val="false"/>
-          <w:i w:val="false"/>
-          <w:iCs w:val="false"/>
-          <w:sz w:val="24"/>
-          <w:szCs w:val="24"/>
-          <w:lang w:val="en-US"/>
-        </w:rPr>
-        <w:t>- Implemented dynamic control creation for visualization in non constrained distribution ( drawer can now be empty )</w:t>
+        </w:rPr>
+      </w:pPr>
+      <w:r>
+        <w:rPr>
+          <w:rFonts w:eastAsia="Calibri" w:cs="Calibri" w:ascii="Calibri" w:hAnsi="Calibri"/>
+          <w:b w:val="false"/>
+          <w:bCs w:val="false"/>
+          <w:i w:val="false"/>
+          <w:iCs w:val="false"/>
+          <w:sz w:val="24"/>
+          <w:szCs w:val="24"/>
+          <w:lang w:val="en-US"/>
+        </w:rPr>
+        <w:t>- Implemented the code for non contrained distribution solution class</w:t>
+      </w:r>
+    </w:p>
+    <w:p>
+      <w:pPr>
+        <w:pStyle w:val="Normal"/>
+        <w:spacing w:beforeAutospacing="0" w:before="240" w:afterAutospacing="0" w:after="240"/>
+        <w:rPr>
+          <w:b w:val="false"/>
+          <w:bCs w:val="false"/>
+        </w:rPr>
+      </w:pPr>
+      <w:r>
+        <w:rPr>
+          <w:rFonts w:eastAsia="Calibri" w:cs="Calibri" w:ascii="Calibri" w:hAnsi="Calibri"/>
+          <w:b w:val="false"/>
+          <w:bCs w:val="false"/>
+          <w:i w:val="false"/>
+          <w:iCs w:val="false"/>
+          <w:sz w:val="24"/>
+          <w:szCs w:val="24"/>
+          <w:lang w:val="en-US"/>
+        </w:rPr>
+        <w:t>- made some research based on the user feedback: how to implement animation or use pictureboxes ( or panels? ) to represent the drawers instead of bars</w:t>
       </w:r>
     </w:p>
     <w:sectPr>
@@ -2101,8 +2169,9 @@
     <w:qFormat/>
     <w:pPr>
       <w:widowControl/>
+      <w:suppressAutoHyphens w:val="true"/>
       <w:bidi w:val="0"/>
-      <w:spacing w:lineRule="auto" w:line="278" w:before="0" w:after="160"/>
+      <w:spacing w:lineRule="auto" w:line="276" w:before="0" w:after="160"/>
       <w:jc w:val="left"/>
     </w:pPr>
     <w:rPr>

</xml_diff>

<commit_message>
Added some navigation buttons
Added some buttons on the forms to improve navigation between them
</commit_message>
<xml_diff>
--- a/SRS DOCUMENT.docx
+++ b/SRS DOCUMENT.docx
@@ -1137,7 +1137,16 @@
         </w:rPr>
       </w:pPr>
       <w:r>
-        <w:rPr/>
+        <w:rPr>
+          <w:rFonts w:eastAsia="Calibri" w:cs="Calibri" w:ascii="Calibri" w:hAnsi="Calibri"/>
+          <w:b/>
+          <w:bCs/>
+          <w:i w:val="false"/>
+          <w:iCs w:val="false"/>
+          <w:sz w:val="24"/>
+          <w:szCs w:val="24"/>
+          <w:lang w:val="en-US"/>
+        </w:rPr>
       </w:r>
     </w:p>
     <w:p>
@@ -1212,6 +1221,101 @@
           <w:lang w:val="en-US"/>
         </w:rPr>
         <w:t>- made some research based on the user feedback: how to implement animation or use pictureboxes ( or panels? ) to represent the drawers instead of bars</w:t>
+      </w:r>
+    </w:p>
+    <w:p>
+      <w:pPr>
+        <w:pStyle w:val="Normal"/>
+        <w:spacing w:beforeAutospacing="0" w:before="240" w:afterAutospacing="0" w:after="240"/>
+        <w:rPr>
+          <w:b w:val="false"/>
+          <w:bCs w:val="false"/>
+        </w:rPr>
+      </w:pPr>
+      <w:r>
+        <w:rPr/>
+      </w:r>
+    </w:p>
+    <w:p>
+      <w:pPr>
+        <w:pStyle w:val="Normal"/>
+        <w:spacing w:beforeAutospacing="0" w:before="240" w:afterAutospacing="0" w:after="240"/>
+        <w:rPr>
+          <w:rFonts w:ascii="Calibri" w:hAnsi="Calibri" w:eastAsia="Calibri" w:cs="Calibri"/>
+          <w:i w:val="false"/>
+          <w:i w:val="false"/>
+          <w:iCs w:val="false"/>
+          <w:sz w:val="24"/>
+          <w:szCs w:val="24"/>
+          <w:lang w:val="en-US"/>
+        </w:rPr>
+      </w:pPr>
+      <w:r>
+        <w:rPr>
+          <w:rFonts w:eastAsia="Calibri" w:cs="Calibri" w:ascii="Calibri" w:hAnsi="Calibri"/>
+          <w:b/>
+          <w:bCs/>
+          <w:i w:val="false"/>
+          <w:iCs w:val="false"/>
+          <w:sz w:val="24"/>
+          <w:szCs w:val="24"/>
+          <w:lang w:val="en-US"/>
+        </w:rPr>
+        <w:t>Changelog #</w:t>
+      </w:r>
+      <w:r>
+        <w:rPr>
+          <w:rFonts w:eastAsia="Calibri" w:cs="Calibri" w:ascii="Calibri" w:hAnsi="Calibri"/>
+          <w:b/>
+          <w:bCs/>
+          <w:i w:val="false"/>
+          <w:iCs w:val="false"/>
+          <w:sz w:val="24"/>
+          <w:szCs w:val="24"/>
+          <w:lang w:val="en-US"/>
+        </w:rPr>
+        <w:t>6: Navigation</w:t>
+      </w:r>
+    </w:p>
+    <w:p>
+      <w:pPr>
+        <w:pStyle w:val="Normal"/>
+        <w:spacing w:beforeAutospacing="0" w:before="240" w:afterAutospacing="0" w:after="240"/>
+        <w:rPr>
+          <w:rFonts w:ascii="Calibri" w:hAnsi="Calibri" w:eastAsia="Calibri" w:cs="Calibri"/>
+          <w:i w:val="false"/>
+          <w:i w:val="false"/>
+          <w:iCs w:val="false"/>
+          <w:sz w:val="24"/>
+          <w:szCs w:val="24"/>
+          <w:lang w:val="en-US"/>
+        </w:rPr>
+      </w:pPr>
+      <w:r>
+        <w:rPr>
+          <w:rFonts w:eastAsia="Calibri" w:cs="Calibri" w:ascii="Calibri" w:hAnsi="Calibri"/>
+          <w:b/>
+          <w:bCs/>
+          <w:i w:val="false"/>
+          <w:iCs w:val="false"/>
+          <w:sz w:val="24"/>
+          <w:szCs w:val="24"/>
+          <w:lang w:val="en-US"/>
+        </w:rPr>
+        <w:t xml:space="preserve">- </w:t>
+      </w:r>
+      <w:r>
+        <w:rPr>
+          <w:rFonts w:eastAsia="Calibri" w:cs="Calibri" w:ascii="Calibri" w:hAnsi="Calibri"/>
+          <w:b w:val="false"/>
+          <w:bCs w:val="false"/>
+          <w:i w:val="false"/>
+          <w:iCs w:val="false"/>
+          <w:sz w:val="24"/>
+          <w:szCs w:val="24"/>
+          <w:lang w:val="en-US"/>
+        </w:rPr>
+        <w:t>Improved navigation between the forms</w:t>
       </w:r>
     </w:p>
     <w:sectPr>

</xml_diff>